<commit_message>
Update 7/22/2023 2:51PM EST
Update as of 2:51PM EST on 7/22/2023.
</commit_message>
<xml_diff>
--- a/MIND CONTROL PREVENTION SECURITY SYSTEMS/TECHNOLOGY/20230722 - MCE123 Tech Develop - Mind Control Technology Prevention Security Systems - v1.0.1.1.docx
+++ b/MIND CONTROL PREVENTION SECURITY SYSTEMS/TECHNOLOGY/20230722 - MCE123 Tech Develop - Mind Control Technology Prevention Security Systems - v1.0.1.1.docx
@@ -197,7 +197,7 @@
           <w:sz w:val="28"/>
           <w:szCs w:val="28"/>
         </w:rPr>
-        <w:t>7/22/2023 12:22:38 PM</w:t>
+        <w:t>7/22/2023 2:50:37 PM</w:t>
       </w:r>
     </w:p>
     <w:p>
@@ -681,15 +681,7 @@
           <w:bCs/>
           <w:color w:val="FF0000"/>
         </w:rPr>
-        <w:t>DIRECT COMPLETE</w:t>
-      </w:r>
-      <w:r>
-        <w:rPr>
-          <w:b/>
-          <w:bCs/>
-          <w:color w:val="FF0000"/>
-        </w:rPr>
-        <w:t xml:space="preserve"> MIND </w:t>
+        <w:t xml:space="preserve">COVERT AUDIO </w:t>
       </w:r>
       <w:proofErr w:type="gramStart"/>
       <w:r>
@@ -698,7 +690,7 @@
           <w:bCs/>
           <w:color w:val="FF0000"/>
         </w:rPr>
-        <w:t>CONTROL</w:t>
+        <w:t>STREAM</w:t>
       </w:r>
       <w:r>
         <w:rPr>
@@ -747,23 +739,15 @@
           <w:bCs/>
           <w:color w:val="FF0000"/>
         </w:rPr>
-        <w:t>DIRECT</w:t>
-      </w:r>
-      <w:r>
-        <w:rPr>
-          <w:b/>
-          <w:bCs/>
-          <w:color w:val="FF0000"/>
-        </w:rPr>
-        <w:t xml:space="preserve"> </w:t>
-      </w:r>
-      <w:r>
-        <w:rPr>
-          <w:b/>
-          <w:bCs/>
-          <w:color w:val="FF0000"/>
-        </w:rPr>
-        <w:t xml:space="preserve">MIND </w:t>
+        <w:t>DIRECT COMPLETE</w:t>
+      </w:r>
+      <w:r>
+        <w:rPr>
+          <w:b/>
+          <w:bCs/>
+          <w:color w:val="FF0000"/>
+        </w:rPr>
+        <w:t xml:space="preserve"> MIND </w:t>
       </w:r>
       <w:proofErr w:type="gramStart"/>
       <w:r>
@@ -823,6 +807,14 @@
         </w:rPr>
         <w:t xml:space="preserve">DIRECT </w:t>
       </w:r>
+      <w:r>
+        <w:rPr>
+          <w:b/>
+          <w:bCs/>
+          <w:color w:val="FF0000"/>
+        </w:rPr>
+        <w:t xml:space="preserve">MIND </w:t>
+      </w:r>
       <w:proofErr w:type="gramStart"/>
       <w:r>
         <w:rPr>
@@ -830,7 +822,7 @@
           <w:bCs/>
           <w:color w:val="FF0000"/>
         </w:rPr>
-        <w:t>TELEPATHY</w:t>
+        <w:t>CONTROL</w:t>
       </w:r>
       <w:r>
         <w:rPr>
@@ -879,23 +871,7 @@
           <w:bCs/>
           <w:color w:val="FF0000"/>
         </w:rPr>
-        <w:t>FORCED</w:t>
-      </w:r>
-      <w:r>
-        <w:rPr>
-          <w:b/>
-          <w:bCs/>
-          <w:color w:val="FF0000"/>
-        </w:rPr>
-        <w:t xml:space="preserve"> </w:t>
-      </w:r>
-      <w:r>
-        <w:rPr>
-          <w:b/>
-          <w:bCs/>
-          <w:color w:val="FF0000"/>
-        </w:rPr>
-        <w:t xml:space="preserve">MIND </w:t>
+        <w:t xml:space="preserve">DIRECT </w:t>
       </w:r>
       <w:proofErr w:type="gramStart"/>
       <w:r>
@@ -904,7 +880,7 @@
           <w:bCs/>
           <w:color w:val="FF0000"/>
         </w:rPr>
-        <w:t>CONTROL</w:t>
+        <w:t>TELEPATHY</w:t>
       </w:r>
       <w:r>
         <w:rPr>
@@ -953,7 +929,15 @@
           <w:bCs/>
           <w:color w:val="FF0000"/>
         </w:rPr>
-        <w:t xml:space="preserve">INDIRECT </w:t>
+        <w:t xml:space="preserve">FORCED </w:t>
+      </w:r>
+      <w:r>
+        <w:rPr>
+          <w:b/>
+          <w:bCs/>
+          <w:color w:val="FF0000"/>
+        </w:rPr>
+        <w:t xml:space="preserve">MIND </w:t>
       </w:r>
       <w:proofErr w:type="gramStart"/>
       <w:r>
@@ -962,7 +946,7 @@
           <w:bCs/>
           <w:color w:val="FF0000"/>
         </w:rPr>
-        <w:t>TELEPATHY</w:t>
+        <w:t>CONTROL</w:t>
       </w:r>
       <w:r>
         <w:rPr>
@@ -1011,7 +995,7 @@
           <w:bCs/>
           <w:color w:val="FF0000"/>
         </w:rPr>
-        <w:t xml:space="preserve">INFINITY LIGHT </w:t>
+        <w:t xml:space="preserve">INDIRECT </w:t>
       </w:r>
       <w:proofErr w:type="gramStart"/>
       <w:r>
@@ -1020,7 +1004,7 @@
           <w:bCs/>
           <w:color w:val="FF0000"/>
         </w:rPr>
-        <w:t>CONTROL</w:t>
+        <w:t>TELEPATHY</w:t>
       </w:r>
       <w:r>
         <w:rPr>
@@ -1069,7 +1053,7 @@
           <w:bCs/>
           <w:color w:val="FF0000"/>
         </w:rPr>
-        <w:t xml:space="preserve">MIND CONTROL </w:t>
+        <w:t xml:space="preserve">INFINITY LIGHT </w:t>
       </w:r>
       <w:proofErr w:type="gramStart"/>
       <w:r>
@@ -1078,7 +1062,7 @@
           <w:bCs/>
           <w:color w:val="FF0000"/>
         </w:rPr>
-        <w:t>MONITORING</w:t>
+        <w:t>CONTROL</w:t>
       </w:r>
       <w:r>
         <w:rPr>
@@ -1136,7 +1120,7 @@
           <w:bCs/>
           <w:color w:val="FF0000"/>
         </w:rPr>
-        <w:t>PROFILING</w:t>
+        <w:t>MONITORING</w:t>
       </w:r>
       <w:r>
         <w:rPr>
@@ -1194,7 +1178,7 @@
           <w:bCs/>
           <w:color w:val="FF0000"/>
         </w:rPr>
-        <w:t>SYSTEMS</w:t>
+        <w:t>PROFILING</w:t>
       </w:r>
       <w:r>
         <w:rPr>
@@ -1252,7 +1236,7 @@
           <w:bCs/>
           <w:color w:val="FF0000"/>
         </w:rPr>
-        <w:t>TECHNOLOGIES</w:t>
+        <w:t>SYSTEMS</w:t>
       </w:r>
       <w:r>
         <w:rPr>
@@ -1310,7 +1294,7 @@
           <w:bCs/>
           <w:color w:val="FF0000"/>
         </w:rPr>
-        <w:t>TECHNOLOGY</w:t>
+        <w:t>TECHNOLOGIES</w:t>
       </w:r>
       <w:r>
         <w:rPr>
@@ -1368,7 +1352,7 @@
           <w:bCs/>
           <w:color w:val="FF0000"/>
         </w:rPr>
-        <w:t>TRANSFER</w:t>
+        <w:t>TECHNOLOGY</w:t>
       </w:r>
       <w:r>
         <w:rPr>
@@ -1417,7 +1401,7 @@
           <w:bCs/>
           <w:color w:val="FF0000"/>
         </w:rPr>
-        <w:t xml:space="preserve">MIND </w:t>
+        <w:t xml:space="preserve">MIND CONTROL </w:t>
       </w:r>
       <w:proofErr w:type="gramStart"/>
       <w:r>
@@ -1426,7 +1410,7 @@
           <w:bCs/>
           <w:color w:val="FF0000"/>
         </w:rPr>
-        <w:t>SATELLITE</w:t>
+        <w:t>TRANSFER</w:t>
       </w:r>
       <w:r>
         <w:rPr>
@@ -1475,7 +1459,7 @@
           <w:bCs/>
           <w:color w:val="FF0000"/>
         </w:rPr>
-        <w:t xml:space="preserve">SILENT SPEECH </w:t>
+        <w:t xml:space="preserve">MIND </w:t>
       </w:r>
       <w:proofErr w:type="gramStart"/>
       <w:r>
@@ -1484,7 +1468,7 @@
           <w:bCs/>
           <w:color w:val="FF0000"/>
         </w:rPr>
-        <w:t>TECHNOLOGY</w:t>
+        <w:t>SATELLITE</w:t>
       </w:r>
       <w:r>
         <w:rPr>
@@ -1533,7 +1517,7 @@
           <w:bCs/>
           <w:color w:val="FF0000"/>
         </w:rPr>
-        <w:t xml:space="preserve">SMELLSENSE </w:t>
+        <w:t xml:space="preserve">PUBLIC </w:t>
       </w:r>
       <w:proofErr w:type="gramStart"/>
       <w:r>
@@ -1542,7 +1526,7 @@
           <w:bCs/>
           <w:color w:val="FF0000"/>
         </w:rPr>
-        <w:t>TECHNOLOGY</w:t>
+        <w:t>ANNOUNCEMENT</w:t>
       </w:r>
       <w:r>
         <w:rPr>
@@ -1591,7 +1575,7 @@
           <w:bCs/>
           <w:color w:val="FF0000"/>
         </w:rPr>
-        <w:t xml:space="preserve">SYNTHETIC </w:t>
+        <w:t xml:space="preserve">SILENT SPEECH </w:t>
       </w:r>
       <w:proofErr w:type="gramStart"/>
       <w:r>
@@ -1600,7 +1584,7 @@
           <w:bCs/>
           <w:color w:val="FF0000"/>
         </w:rPr>
-        <w:t>TELEPATHY</w:t>
+        <w:t>TECHNOLOGY</w:t>
       </w:r>
       <w:r>
         <w:rPr>
@@ -1650,7 +1634,7 @@
           <w:bCs/>
           <w:color w:val="FF0000"/>
         </w:rPr>
-        <w:t xml:space="preserve">THOUGHT </w:t>
+        <w:t xml:space="preserve">SMELLSENSE </w:t>
       </w:r>
       <w:proofErr w:type="gramStart"/>
       <w:r>
@@ -1659,7 +1643,7 @@
           <w:bCs/>
           <w:color w:val="FF0000"/>
         </w:rPr>
-        <w:t>INTERPRETER</w:t>
+        <w:t>TECHNOLOGY</w:t>
       </w:r>
       <w:r>
         <w:rPr>
@@ -1708,7 +1692,7 @@
           <w:bCs/>
           <w:color w:val="FF0000"/>
         </w:rPr>
-        <w:t xml:space="preserve">THOUGHT </w:t>
+        <w:t xml:space="preserve">SYNTHETIC </w:t>
       </w:r>
       <w:proofErr w:type="gramStart"/>
       <w:r>
@@ -1717,7 +1701,7 @@
           <w:bCs/>
           <w:color w:val="FF0000"/>
         </w:rPr>
-        <w:t>MONITORING</w:t>
+        <w:t>TELEPATHY</w:t>
       </w:r>
       <w:r>
         <w:rPr>
@@ -1766,6 +1750,122 @@
           <w:bCs/>
           <w:color w:val="FF0000"/>
         </w:rPr>
+        <w:t xml:space="preserve">THOUGHT </w:t>
+      </w:r>
+      <w:proofErr w:type="gramStart"/>
+      <w:r>
+        <w:rPr>
+          <w:b/>
+          <w:bCs/>
+          <w:color w:val="FF0000"/>
+        </w:rPr>
+        <w:t>INTERPRETER</w:t>
+      </w:r>
+      <w:r>
+        <w:rPr>
+          <w:b/>
+          <w:bCs/>
+        </w:rPr>
+        <w:t>;</w:t>
+      </w:r>
+      <w:proofErr w:type="gramEnd"/>
+    </w:p>
+    <w:p>
+      <w:pPr>
+        <w:ind w:left="360"/>
+        <w:jc w:val="both"/>
+        <w:rPr>
+          <w:b/>
+          <w:bCs/>
+        </w:rPr>
+      </w:pPr>
+      <w:r>
+        <w:tab/>
+      </w:r>
+      <w:r>
+        <w:rPr>
+          <w:u w:val="single"/>
+        </w:rPr>
+        <w:t>PREVENTION SECURITY SYSTEM</w:t>
+      </w:r>
+      <w:r>
+        <w:t>:</w:t>
+      </w:r>
+      <w:r>
+        <w:t xml:space="preserve"> </w:t>
+      </w:r>
+      <w:r>
+        <w:rPr>
+          <w:b/>
+          <w:bCs/>
+          <w:color w:val="FF0000"/>
+        </w:rPr>
+        <w:t xml:space="preserve">ANY </w:t>
+      </w:r>
+      <w:r>
+        <w:rPr>
+          <w:b/>
+          <w:bCs/>
+          <w:color w:val="FF0000"/>
+        </w:rPr>
+        <w:t xml:space="preserve">THOUGHT </w:t>
+      </w:r>
+      <w:proofErr w:type="gramStart"/>
+      <w:r>
+        <w:rPr>
+          <w:b/>
+          <w:bCs/>
+          <w:color w:val="FF0000"/>
+        </w:rPr>
+        <w:t>MONITORING</w:t>
+      </w:r>
+      <w:r>
+        <w:rPr>
+          <w:b/>
+          <w:bCs/>
+        </w:rPr>
+        <w:t>;</w:t>
+      </w:r>
+      <w:proofErr w:type="gramEnd"/>
+    </w:p>
+    <w:p>
+      <w:pPr>
+        <w:ind w:left="360"/>
+        <w:jc w:val="both"/>
+        <w:rPr>
+          <w:b/>
+          <w:bCs/>
+        </w:rPr>
+      </w:pPr>
+      <w:r>
+        <w:tab/>
+      </w:r>
+      <w:r>
+        <w:rPr>
+          <w:u w:val="single"/>
+        </w:rPr>
+        <w:t>PREVENTION SECURITY SYSTEM</w:t>
+      </w:r>
+      <w:r>
+        <w:t>:</w:t>
+      </w:r>
+      <w:r>
+        <w:t xml:space="preserve"> </w:t>
+      </w:r>
+      <w:r>
+        <w:rPr>
+          <w:b/>
+          <w:bCs/>
+          <w:color w:val="FF0000"/>
+        </w:rPr>
+        <w:t xml:space="preserve">ANY </w:t>
+      </w:r>
+      <w:r>
+        <w:rPr>
+          <w:b/>
+          <w:bCs/>
+          <w:color w:val="FF0000"/>
+        </w:rPr>
         <w:t xml:space="preserve">THOUGHT PROFILE </w:t>
       </w:r>
       <w:proofErr w:type="gramStart"/>
@@ -1859,15 +1959,7 @@
           <w:bCs/>
           <w:color w:val="FF0000"/>
         </w:rPr>
-        <w:t>TECHNOLOGY</w:t>
-      </w:r>
-      <w:r>
-        <w:rPr>
-          <w:b/>
-          <w:bCs/>
-          <w:color w:val="FF0000"/>
-        </w:rPr>
-        <w:t xml:space="preserve"> </w:t>
+        <w:t xml:space="preserve">TECHNOLOGY </w:t>
       </w:r>
       <w:proofErr w:type="gramStart"/>
       <w:r>

</xml_diff>